<commit_message>
Änderungen von Lena G übernommen. Einleitung zum Teil umformuliert. Bild unterschriften angepasst
</commit_message>
<xml_diff>
--- a/Abschlussdokument/0 Einleitung/Einleitung.docx
+++ b/Abschlussdokument/0 Einleitung/Einleitung.docx
@@ -3,6 +3,7 @@
 <w:document xmlns:wpc="http://schemas.microsoft.com/office/word/2010/wordprocessingCanvas" xmlns:cx="http://schemas.microsoft.com/office/drawing/2014/chartex" xmlns:cx1="http://schemas.microsoft.com/office/drawing/2015/9/8/chartex" xmlns:cx2="http://schemas.microsoft.com/office/drawing/2015/10/21/chartex" xmlns:mc="http://schemas.openxmlformats.org/markup-compatibility/2006" xmlns:o="urn:schemas-microsoft-com:office:office" xmlns:r="http://schemas.openxmlformats.org/officeDocument/2006/relationships" xmlns:m="http://schemas.openxmlformats.org/officeDocument/2006/math" xmlns:v="urn:schemas-microsoft-com:vml" xmlns:wp14="http://schemas.microsoft.com/office/word/2010/wordprocessingDrawing" xmlns:wp="http://schemas.openxmlformats.org/drawingml/2006/wordprocessingDrawing" xmlns:w10="urn:schemas-microsoft-com:office:word" xmlns:w="http://schemas.openxmlformats.org/wordprocessingml/2006/main" xmlns:w14="http://schemas.microsoft.com/office/word/2010/wordml" xmlns:w15="http://schemas.microsoft.com/office/word/2012/wordml" xmlns:w16se="http://schemas.microsoft.com/office/word/2015/wordml/symex" xmlns:wpg="http://schemas.microsoft.com/office/word/2010/wordprocessingGroup" xmlns:wpi="http://schemas.microsoft.com/office/word/2010/wordprocessingInk" xmlns:wne="http://schemas.microsoft.com/office/word/2006/wordml" xmlns:wps="http://schemas.microsoft.com/office/word/2010/wordprocessingShape" mc:Ignorable="w14 w15 w16se wp14">
   <w:body>
     <w:p>
+      <w:bookmarkStart w:id="0" w:name="_GoBack"/>
       <w:r>
         <w:t>Im Jahr 2016 wurde ein Paper von dem großen Unternehme Google veröffentlich, dadurch wurde eine künstliche Intelligenz</w:t>
       </w:r>
@@ -339,8 +340,6 @@
         </w:rPr>
         <w:t xml:space="preserve"> </w:t>
       </w:r>
-      <w:bookmarkStart w:id="0" w:name="_GoBack"/>
-      <w:bookmarkEnd w:id="0"/>
     </w:p>
     <w:p>
       <w:r>
@@ -549,40 +548,7 @@
         <w:t>Wenn ein Spieler einen Spielstein in eine Spalte fallen lässt, besetzt dieser den untersten freien Platz der Spalte.</w:t>
       </w:r>
     </w:p>
-    <w:p>
-      <w:pPr>
-        <w:pStyle w:val="Listenabsatz"/>
-        <w:numPr>
-          <w:ilvl w:val="0"/>
-          <w:numId w:val="1"/>
-        </w:numPr>
-        <w:rPr>
-          <w:rFonts w:eastAsiaTheme="minorEastAsia"/>
-          <w:lang w:val="en-US"/>
-        </w:rPr>
-      </w:pPr>
-      <w:r>
-        <w:rPr>
-          <w:rFonts w:eastAsiaTheme="minorEastAsia"/>
-          <w:lang w:val="en-US"/>
-        </w:rPr>
-        <w:t>Mastering the game of Go with deep</w:t>
-      </w:r>
-      <w:r>
-        <w:rPr>
-          <w:rFonts w:eastAsiaTheme="minorEastAsia"/>
-          <w:lang w:val="en-US"/>
-        </w:rPr>
-        <w:t xml:space="preserve"> </w:t>
-      </w:r>
-      <w:r>
-        <w:rPr>
-          <w:rFonts w:eastAsiaTheme="minorEastAsia"/>
-          <w:lang w:val="en-US"/>
-        </w:rPr>
-        <w:t>neural networks and tree search</w:t>
-      </w:r>
-    </w:p>
+    <w:bookmarkEnd w:id="0"/>
     <w:p>
       <w:pPr>
         <w:rPr>

</xml_diff>